<commit_message>
Getting and Creating project
</commit_message>
<xml_diff>
--- a/MyGit.docx
+++ b/MyGit.docx
@@ -2584,26 +2584,26 @@
         <w:spacing w:after="0" w:line="270" w:lineRule="atLeast"/>
         <w:ind w:left="284"/>
         <w:rPr>
-          <w:rFonts w:ascii="Courier New" w:eastAsia="Times New Roman" w:hAnsi="Courier New" w:cs="Courier New"/>
+          <w:rFonts w:ascii="Inter" w:eastAsia="Times New Roman" w:hAnsi="Inter" w:cs="Courier New"/>
           <w:b/>
           <w:bCs/>
-          <w:color w:val="002060"/>
-          <w:sz w:val="28"/>
-          <w:szCs w:val="28"/>
+          <w:color w:val="525252" w:themeColor="accent3" w:themeShade="80"/>
+          <w:sz w:val="20"/>
+          <w:szCs w:val="20"/>
           <w:lang w:eastAsia="en-IN"/>
         </w:rPr>
       </w:pPr>
       <w:r>
         <w:rPr>
-          <w:rFonts w:ascii="Courier New" w:eastAsia="Times New Roman" w:hAnsi="Courier New" w:cs="Courier New"/>
+          <w:rFonts w:ascii="Inter" w:eastAsia="Times New Roman" w:hAnsi="Inter" w:cs="Courier New"/>
           <w:b/>
           <w:bCs/>
-          <w:color w:val="002060"/>
-          <w:sz w:val="28"/>
-          <w:szCs w:val="28"/>
+          <w:color w:val="525252" w:themeColor="accent3" w:themeShade="80"/>
+          <w:sz w:val="20"/>
+          <w:szCs w:val="20"/>
           <w:lang w:eastAsia="en-IN"/>
         </w:rPr>
-        <w:t>$ git --version</w:t>
+        <w:t>Prints the Git suite version that the git program came from.</w:t>
       </w:r>
     </w:p>
     <w:p>
@@ -2655,19 +2655,7 @@
           <w:szCs w:val="28"/>
           <w:lang w:eastAsia="en-IN"/>
         </w:rPr>
-        <w:t xml:space="preserve">$ git </w:t>
-      </w:r>
-      <w:r>
-        <w:rPr>
-          <w:rFonts w:ascii="Courier New" w:eastAsia="Times New Roman" w:hAnsi="Courier New" w:cs="Courier New"/>
-          <w:b/>
-          <w:bCs/>
-          <w:color w:val="002060"/>
-          <w:sz w:val="28"/>
-          <w:szCs w:val="28"/>
-          <w:lang w:eastAsia="en-IN"/>
-        </w:rPr>
-        <w:t>--help</w:t>
+        <w:t>$ git --version</w:t>
       </w:r>
     </w:p>
     <w:p>
@@ -2709,7 +2697,88 @@
           <w:lang w:eastAsia="en-IN"/>
         </w:rPr>
       </w:pPr>
-      <w:r>
+    </w:p>
+    <w:p>
+      <w:pPr>
+        <w:pBdr>
+          <w:top w:val="single" w:sz="6" w:space="12" w:color="EFEEE6"/>
+          <w:left w:val="single" w:sz="6" w:space="12" w:color="EFEEE6"/>
+          <w:bottom w:val="single" w:sz="6" w:space="12" w:color="EFEEE6"/>
+          <w:right w:val="single" w:sz="6" w:space="12" w:color="EFEEE6"/>
+        </w:pBdr>
+        <w:shd w:val="clear" w:color="auto" w:fill="E8E7DD"/>
+        <w:tabs>
+          <w:tab w:val="left" w:pos="916"/>
+          <w:tab w:val="left" w:pos="1832"/>
+          <w:tab w:val="left" w:pos="2748"/>
+          <w:tab w:val="left" w:pos="3664"/>
+          <w:tab w:val="left" w:pos="4580"/>
+          <w:tab w:val="left" w:pos="5496"/>
+          <w:tab w:val="left" w:pos="6412"/>
+          <w:tab w:val="left" w:pos="7328"/>
+          <w:tab w:val="left" w:pos="8244"/>
+          <w:tab w:val="left" w:pos="9160"/>
+          <w:tab w:val="left" w:pos="10076"/>
+          <w:tab w:val="left" w:pos="10992"/>
+          <w:tab w:val="left" w:pos="11908"/>
+          <w:tab w:val="left" w:pos="12824"/>
+          <w:tab w:val="left" w:pos="13740"/>
+          <w:tab w:val="left" w:pos="14656"/>
+        </w:tabs>
+        <w:spacing w:after="0" w:line="270" w:lineRule="atLeast"/>
+        <w:ind w:left="284"/>
+        <w:rPr>
+          <w:rFonts w:ascii="Inter" w:eastAsia="Times New Roman" w:hAnsi="Inter" w:cs="Courier New"/>
+          <w:b/>
+          <w:bCs/>
+          <w:color w:val="525252" w:themeColor="accent3" w:themeShade="80"/>
+          <w:sz w:val="20"/>
+          <w:szCs w:val="20"/>
+          <w:lang w:eastAsia="en-IN"/>
+        </w:rPr>
+      </w:pPr>
+      <w:r>
+        <w:rPr>
+          <w:rFonts w:ascii="Inter" w:eastAsia="Times New Roman" w:hAnsi="Inter" w:cs="Courier New"/>
+          <w:b/>
+          <w:bCs/>
+          <w:color w:val="525252" w:themeColor="accent3" w:themeShade="80"/>
+          <w:sz w:val="20"/>
+          <w:szCs w:val="20"/>
+          <w:lang w:eastAsia="en-IN"/>
+        </w:rPr>
+        <w:t>Prints the synopsis and a list of the most commonly used commands.</w:t>
+      </w:r>
+    </w:p>
+    <w:p>
+      <w:pPr>
+        <w:pBdr>
+          <w:top w:val="single" w:sz="6" w:space="12" w:color="EFEEE6"/>
+          <w:left w:val="single" w:sz="6" w:space="12" w:color="EFEEE6"/>
+          <w:bottom w:val="single" w:sz="6" w:space="12" w:color="EFEEE6"/>
+          <w:right w:val="single" w:sz="6" w:space="12" w:color="EFEEE6"/>
+        </w:pBdr>
+        <w:shd w:val="clear" w:color="auto" w:fill="E8E7DD"/>
+        <w:tabs>
+          <w:tab w:val="left" w:pos="916"/>
+          <w:tab w:val="left" w:pos="1832"/>
+          <w:tab w:val="left" w:pos="2748"/>
+          <w:tab w:val="left" w:pos="3664"/>
+          <w:tab w:val="left" w:pos="4580"/>
+          <w:tab w:val="left" w:pos="5496"/>
+          <w:tab w:val="left" w:pos="6412"/>
+          <w:tab w:val="left" w:pos="7328"/>
+          <w:tab w:val="left" w:pos="8244"/>
+          <w:tab w:val="left" w:pos="9160"/>
+          <w:tab w:val="left" w:pos="10076"/>
+          <w:tab w:val="left" w:pos="10992"/>
+          <w:tab w:val="left" w:pos="11908"/>
+          <w:tab w:val="left" w:pos="12824"/>
+          <w:tab w:val="left" w:pos="13740"/>
+          <w:tab w:val="left" w:pos="14656"/>
+        </w:tabs>
+        <w:spacing w:after="0" w:line="270" w:lineRule="atLeast"/>
+        <w:ind w:left="284"/>
         <w:rPr>
           <w:rFonts w:ascii="Courier New" w:eastAsia="Times New Roman" w:hAnsi="Courier New" w:cs="Courier New"/>
           <w:b/>
@@ -2719,7 +2788,106 @@
           <w:szCs w:val="28"/>
           <w:lang w:eastAsia="en-IN"/>
         </w:rPr>
-        <w:t>$ git --help --all -a</w:t>
+      </w:pPr>
+      <w:r>
+        <w:rPr>
+          <w:rFonts w:ascii="Courier New" w:eastAsia="Times New Roman" w:hAnsi="Courier New" w:cs="Courier New"/>
+          <w:b/>
+          <w:bCs/>
+          <w:color w:val="002060"/>
+          <w:sz w:val="28"/>
+          <w:szCs w:val="28"/>
+          <w:lang w:eastAsia="en-IN"/>
+        </w:rPr>
+        <w:t xml:space="preserve">$ git </w:t>
+      </w:r>
+      <w:r>
+        <w:rPr>
+          <w:rFonts w:ascii="Courier New" w:eastAsia="Times New Roman" w:hAnsi="Courier New" w:cs="Courier New"/>
+          <w:b/>
+          <w:bCs/>
+          <w:color w:val="002060"/>
+          <w:sz w:val="28"/>
+          <w:szCs w:val="28"/>
+          <w:lang w:eastAsia="en-IN"/>
+        </w:rPr>
+        <w:t>--help</w:t>
+      </w:r>
+    </w:p>
+    <w:p>
+      <w:pPr>
+        <w:pBdr>
+          <w:top w:val="single" w:sz="6" w:space="12" w:color="EFEEE6"/>
+          <w:left w:val="single" w:sz="6" w:space="12" w:color="EFEEE6"/>
+          <w:bottom w:val="single" w:sz="6" w:space="12" w:color="EFEEE6"/>
+          <w:right w:val="single" w:sz="6" w:space="12" w:color="EFEEE6"/>
+        </w:pBdr>
+        <w:shd w:val="clear" w:color="auto" w:fill="E8E7DD"/>
+        <w:tabs>
+          <w:tab w:val="left" w:pos="916"/>
+          <w:tab w:val="left" w:pos="1832"/>
+          <w:tab w:val="left" w:pos="2748"/>
+          <w:tab w:val="left" w:pos="3664"/>
+          <w:tab w:val="left" w:pos="4580"/>
+          <w:tab w:val="left" w:pos="5496"/>
+          <w:tab w:val="left" w:pos="6412"/>
+          <w:tab w:val="left" w:pos="7328"/>
+          <w:tab w:val="left" w:pos="8244"/>
+          <w:tab w:val="left" w:pos="9160"/>
+          <w:tab w:val="left" w:pos="10076"/>
+          <w:tab w:val="left" w:pos="10992"/>
+          <w:tab w:val="left" w:pos="11908"/>
+          <w:tab w:val="left" w:pos="12824"/>
+          <w:tab w:val="left" w:pos="13740"/>
+          <w:tab w:val="left" w:pos="14656"/>
+        </w:tabs>
+        <w:spacing w:after="0" w:line="270" w:lineRule="atLeast"/>
+        <w:ind w:left="284"/>
+        <w:rPr>
+          <w:rFonts w:ascii="Courier New" w:eastAsia="Times New Roman" w:hAnsi="Courier New" w:cs="Courier New"/>
+          <w:b/>
+          <w:bCs/>
+          <w:color w:val="002060"/>
+          <w:sz w:val="28"/>
+          <w:szCs w:val="28"/>
+          <w:lang w:eastAsia="en-IN"/>
+        </w:rPr>
+      </w:pPr>
+      <w:r>
+        <w:rPr>
+          <w:rFonts w:ascii="Courier New" w:eastAsia="Times New Roman" w:hAnsi="Courier New" w:cs="Courier New"/>
+          <w:b/>
+          <w:bCs/>
+          <w:color w:val="002060"/>
+          <w:sz w:val="28"/>
+          <w:szCs w:val="28"/>
+          <w:lang w:eastAsia="en-IN"/>
+        </w:rPr>
+        <w:t xml:space="preserve">$ git --help --all </w:t>
+      </w:r>
+      <w:r>
+        <w:rPr>
+          <w:rFonts w:ascii="Courier New" w:eastAsia="Times New Roman" w:hAnsi="Courier New" w:cs="Courier New"/>
+          <w:b/>
+          <w:bCs/>
+          <w:color w:val="002060"/>
+          <w:sz w:val="28"/>
+          <w:szCs w:val="28"/>
+          <w:lang w:eastAsia="en-IN"/>
+        </w:rPr>
+        <w:t xml:space="preserve">| </w:t>
+      </w:r>
+      <w:r>
+        <w:rPr>
+          <w:rFonts w:ascii="Courier New" w:eastAsia="Times New Roman" w:hAnsi="Courier New" w:cs="Courier New"/>
+          <w:b/>
+          <w:bCs/>
+          <w:color w:val="002060"/>
+          <w:sz w:val="28"/>
+          <w:szCs w:val="28"/>
+          <w:lang w:eastAsia="en-IN"/>
+        </w:rPr>
+        <w:t>-a</w:t>
       </w:r>
     </w:p>
     <w:p>
@@ -2877,7 +3045,7 @@
           <w:rFonts w:ascii="Inter" w:eastAsia="Times New Roman" w:hAnsi="Inter" w:cs="Courier New"/>
           <w:b/>
           <w:bCs/>
-          <w:color w:val="002060"/>
+          <w:color w:val="525252" w:themeColor="accent3" w:themeShade="80"/>
           <w:sz w:val="20"/>
           <w:szCs w:val="20"/>
           <w:lang w:eastAsia="en-IN"/>
@@ -2894,7 +3062,7 @@
           <w:lang w:eastAsia="en-IN"/>
         </w:rPr>
         <w:lastRenderedPageBreak/>
-        <w:t>You can view all of your settings and where they are coming from using:</w:t>
+        <w:t>Checking configuration settings:</w:t>
       </w:r>
     </w:p>
     <w:p>
@@ -3050,7 +3218,7 @@
           <w:szCs w:val="20"/>
           <w:lang w:eastAsia="en-IN"/>
         </w:rPr>
-        <w:t>Set your user name and email address globally:</w:t>
+        <w:t>You can view all of your settings and where they are coming from using:</w:t>
       </w:r>
     </w:p>
     <w:p>
@@ -3235,15 +3403,27 @@
         <w:spacing w:after="0" w:line="270" w:lineRule="atLeast"/>
         <w:ind w:left="284"/>
         <w:rPr>
-          <w:rFonts w:ascii="Courier New" w:eastAsia="Times New Roman" w:hAnsi="Courier New" w:cs="Courier New"/>
+          <w:rFonts w:ascii="Inter" w:eastAsia="Times New Roman" w:hAnsi="Inter" w:cs="Courier New"/>
           <w:b/>
           <w:bCs/>
-          <w:color w:val="002060"/>
-          <w:sz w:val="28"/>
-          <w:szCs w:val="28"/>
+          <w:color w:val="525252" w:themeColor="accent3" w:themeShade="80"/>
+          <w:sz w:val="20"/>
+          <w:szCs w:val="20"/>
           <w:lang w:eastAsia="en-IN"/>
         </w:rPr>
       </w:pPr>
+      <w:r>
+        <w:rPr>
+          <w:rFonts w:ascii="Inter" w:eastAsia="Times New Roman" w:hAnsi="Inter" w:cs="Courier New"/>
+          <w:b/>
+          <w:bCs/>
+          <w:color w:val="525252" w:themeColor="accent3" w:themeShade="80"/>
+          <w:sz w:val="20"/>
+          <w:szCs w:val="20"/>
+          <w:lang w:eastAsia="en-IN"/>
+        </w:rPr>
+        <w:t>Set your user name and email address globally:</w:t>
+      </w:r>
     </w:p>
     <w:p>
       <w:pPr>
@@ -3294,7 +3474,7 @@
           <w:szCs w:val="28"/>
           <w:lang w:eastAsia="en-IN"/>
         </w:rPr>
-        <w:t xml:space="preserve">$ git config </w:t>
+        <w:t xml:space="preserve">$ </w:t>
       </w:r>
       <w:r>
         <w:rPr>
@@ -3306,7 +3486,19 @@
           <w:szCs w:val="28"/>
           <w:lang w:eastAsia="en-IN"/>
         </w:rPr>
-        <w:t>user.name "&lt;username&gt;"</w:t>
+        <w:t>git config</w:t>
+      </w:r>
+      <w:r>
+        <w:rPr>
+          <w:rFonts w:ascii="Courier New" w:eastAsia="Times New Roman" w:hAnsi="Courier New" w:cs="Courier New"/>
+          <w:b/>
+          <w:bCs/>
+          <w:color w:val="002060"/>
+          <w:sz w:val="28"/>
+          <w:szCs w:val="28"/>
+          <w:lang w:eastAsia="en-IN"/>
+        </w:rPr>
+        <w:t xml:space="preserve"> --global user.name "&lt;username&gt;"</w:t>
       </w:r>
     </w:p>
     <w:p>
@@ -3370,7 +3562,7 @@
           <w:szCs w:val="28"/>
           <w:lang w:eastAsia="en-IN"/>
         </w:rPr>
-        <w:t>git config user.email &lt;email&gt;</w:t>
+        <w:t>git config --global user.email &lt;email&gt;</w:t>
       </w:r>
     </w:p>
     <w:p>
@@ -3412,42 +3604,6 @@
           <w:lang w:eastAsia="en-IN"/>
         </w:rPr>
       </w:pPr>
-      <w:r>
-        <w:rPr>
-          <w:rFonts w:ascii="Courier New" w:eastAsia="Times New Roman" w:hAnsi="Courier New" w:cs="Courier New"/>
-          <w:b/>
-          <w:bCs/>
-          <w:color w:val="002060"/>
-          <w:sz w:val="28"/>
-          <w:szCs w:val="28"/>
-          <w:lang w:eastAsia="en-IN"/>
-        </w:rPr>
-        <w:t xml:space="preserve">$ </w:t>
-      </w:r>
-      <w:r>
-        <w:rPr>
-          <w:rFonts w:ascii="Courier New" w:eastAsia="Times New Roman" w:hAnsi="Courier New" w:cs="Courier New"/>
-          <w:b/>
-          <w:bCs/>
-          <w:color w:val="002060"/>
-          <w:sz w:val="28"/>
-          <w:szCs w:val="28"/>
-          <w:lang w:eastAsia="en-IN"/>
-        </w:rPr>
-        <w:t>git config</w:t>
-      </w:r>
-      <w:r>
-        <w:rPr>
-          <w:rFonts w:ascii="Courier New" w:eastAsia="Times New Roman" w:hAnsi="Courier New" w:cs="Courier New"/>
-          <w:b/>
-          <w:bCs/>
-          <w:color w:val="002060"/>
-          <w:sz w:val="28"/>
-          <w:szCs w:val="28"/>
-          <w:lang w:eastAsia="en-IN"/>
-        </w:rPr>
-        <w:t xml:space="preserve"> --global user.name "&lt;username&gt;"</w:t>
-      </w:r>
     </w:p>
     <w:p>
       <w:pPr>
@@ -3479,38 +3635,26 @@
         <w:spacing w:after="0" w:line="270" w:lineRule="atLeast"/>
         <w:ind w:left="284"/>
         <w:rPr>
-          <w:rFonts w:ascii="Courier New" w:eastAsia="Times New Roman" w:hAnsi="Courier New" w:cs="Courier New"/>
+          <w:rFonts w:ascii="Inter" w:eastAsia="Times New Roman" w:hAnsi="Inter" w:cs="Courier New"/>
           <w:b/>
           <w:bCs/>
-          <w:color w:val="002060"/>
-          <w:sz w:val="28"/>
-          <w:szCs w:val="28"/>
+          <w:color w:val="525252" w:themeColor="accent3" w:themeShade="80"/>
+          <w:sz w:val="20"/>
+          <w:szCs w:val="20"/>
           <w:lang w:eastAsia="en-IN"/>
         </w:rPr>
       </w:pPr>
       <w:r>
         <w:rPr>
-          <w:rFonts w:ascii="Courier New" w:eastAsia="Times New Roman" w:hAnsi="Courier New" w:cs="Courier New"/>
+          <w:rFonts w:ascii="Inter" w:eastAsia="Times New Roman" w:hAnsi="Inter" w:cs="Courier New"/>
           <w:b/>
           <w:bCs/>
-          <w:color w:val="002060"/>
-          <w:sz w:val="28"/>
-          <w:szCs w:val="28"/>
+          <w:color w:val="525252" w:themeColor="accent3" w:themeShade="80"/>
+          <w:sz w:val="20"/>
+          <w:szCs w:val="20"/>
           <w:lang w:eastAsia="en-IN"/>
         </w:rPr>
-        <w:t xml:space="preserve">$ </w:t>
-      </w:r>
-      <w:r>
-        <w:rPr>
-          <w:rFonts w:ascii="Courier New" w:eastAsia="Times New Roman" w:hAnsi="Courier New" w:cs="Courier New"/>
-          <w:b/>
-          <w:bCs/>
-          <w:color w:val="002060"/>
-          <w:sz w:val="28"/>
-          <w:szCs w:val="28"/>
-          <w:lang w:eastAsia="en-IN"/>
-        </w:rPr>
-        <w:t>git config --global user.email &lt;email&gt;</w:t>
+        <w:t>Set your user name and email address for a specific project:</w:t>
       </w:r>
     </w:p>
     <w:p>
@@ -3574,7 +3718,319 @@
           <w:szCs w:val="28"/>
           <w:lang w:eastAsia="en-IN"/>
         </w:rPr>
+        <w:t>user.name "&lt;username&gt;"</w:t>
+      </w:r>
+    </w:p>
+    <w:p>
+      <w:pPr>
+        <w:pBdr>
+          <w:top w:val="single" w:sz="6" w:space="12" w:color="EFEEE6"/>
+          <w:left w:val="single" w:sz="6" w:space="12" w:color="EFEEE6"/>
+          <w:bottom w:val="single" w:sz="6" w:space="12" w:color="EFEEE6"/>
+          <w:right w:val="single" w:sz="6" w:space="12" w:color="EFEEE6"/>
+        </w:pBdr>
+        <w:shd w:val="clear" w:color="auto" w:fill="E8E7DD"/>
+        <w:tabs>
+          <w:tab w:val="left" w:pos="916"/>
+          <w:tab w:val="left" w:pos="1832"/>
+          <w:tab w:val="left" w:pos="2748"/>
+          <w:tab w:val="left" w:pos="3664"/>
+          <w:tab w:val="left" w:pos="4580"/>
+          <w:tab w:val="left" w:pos="5496"/>
+          <w:tab w:val="left" w:pos="6412"/>
+          <w:tab w:val="left" w:pos="7328"/>
+          <w:tab w:val="left" w:pos="8244"/>
+          <w:tab w:val="left" w:pos="9160"/>
+          <w:tab w:val="left" w:pos="10076"/>
+          <w:tab w:val="left" w:pos="10992"/>
+          <w:tab w:val="left" w:pos="11908"/>
+          <w:tab w:val="left" w:pos="12824"/>
+          <w:tab w:val="left" w:pos="13740"/>
+          <w:tab w:val="left" w:pos="14656"/>
+        </w:tabs>
+        <w:spacing w:after="0" w:line="270" w:lineRule="atLeast"/>
+        <w:ind w:left="284"/>
+        <w:rPr>
+          <w:rFonts w:ascii="Courier New" w:eastAsia="Times New Roman" w:hAnsi="Courier New" w:cs="Courier New"/>
+          <w:b/>
+          <w:bCs/>
+          <w:color w:val="002060"/>
+          <w:sz w:val="28"/>
+          <w:szCs w:val="28"/>
+          <w:lang w:eastAsia="en-IN"/>
+        </w:rPr>
+      </w:pPr>
+      <w:r>
+        <w:rPr>
+          <w:rFonts w:ascii="Courier New" w:eastAsia="Times New Roman" w:hAnsi="Courier New" w:cs="Courier New"/>
+          <w:b/>
+          <w:bCs/>
+          <w:color w:val="002060"/>
+          <w:sz w:val="28"/>
+          <w:szCs w:val="28"/>
+          <w:lang w:eastAsia="en-IN"/>
+        </w:rPr>
+        <w:t xml:space="preserve">$ </w:t>
+      </w:r>
+      <w:r>
+        <w:rPr>
+          <w:rFonts w:ascii="Courier New" w:eastAsia="Times New Roman" w:hAnsi="Courier New" w:cs="Courier New"/>
+          <w:b/>
+          <w:bCs/>
+          <w:color w:val="002060"/>
+          <w:sz w:val="28"/>
+          <w:szCs w:val="28"/>
+          <w:lang w:eastAsia="en-IN"/>
+        </w:rPr>
+        <w:t>git config user.email &lt;email&gt;</w:t>
+      </w:r>
+    </w:p>
+    <w:p>
+      <w:pPr>
+        <w:pBdr>
+          <w:top w:val="single" w:sz="6" w:space="12" w:color="EFEEE6"/>
+          <w:left w:val="single" w:sz="6" w:space="12" w:color="EFEEE6"/>
+          <w:bottom w:val="single" w:sz="6" w:space="12" w:color="EFEEE6"/>
+          <w:right w:val="single" w:sz="6" w:space="12" w:color="EFEEE6"/>
+        </w:pBdr>
+        <w:shd w:val="clear" w:color="auto" w:fill="E8E7DD"/>
+        <w:tabs>
+          <w:tab w:val="left" w:pos="916"/>
+          <w:tab w:val="left" w:pos="1832"/>
+          <w:tab w:val="left" w:pos="2748"/>
+          <w:tab w:val="left" w:pos="3664"/>
+          <w:tab w:val="left" w:pos="4580"/>
+          <w:tab w:val="left" w:pos="5496"/>
+          <w:tab w:val="left" w:pos="6412"/>
+          <w:tab w:val="left" w:pos="7328"/>
+          <w:tab w:val="left" w:pos="8244"/>
+          <w:tab w:val="left" w:pos="9160"/>
+          <w:tab w:val="left" w:pos="10076"/>
+          <w:tab w:val="left" w:pos="10992"/>
+          <w:tab w:val="left" w:pos="11908"/>
+          <w:tab w:val="left" w:pos="12824"/>
+          <w:tab w:val="left" w:pos="13740"/>
+          <w:tab w:val="left" w:pos="14656"/>
+        </w:tabs>
+        <w:spacing w:after="0" w:line="270" w:lineRule="atLeast"/>
+        <w:ind w:left="284"/>
+        <w:rPr>
+          <w:rFonts w:ascii="Courier New" w:eastAsia="Times New Roman" w:hAnsi="Courier New" w:cs="Courier New"/>
+          <w:b/>
+          <w:bCs/>
+          <w:color w:val="002060"/>
+          <w:sz w:val="28"/>
+          <w:szCs w:val="28"/>
+          <w:lang w:eastAsia="en-IN"/>
+        </w:rPr>
+      </w:pPr>
+    </w:p>
+    <w:p>
+      <w:pPr>
+        <w:pBdr>
+          <w:top w:val="single" w:sz="6" w:space="12" w:color="EFEEE6"/>
+          <w:left w:val="single" w:sz="6" w:space="12" w:color="EFEEE6"/>
+          <w:bottom w:val="single" w:sz="6" w:space="12" w:color="EFEEE6"/>
+          <w:right w:val="single" w:sz="6" w:space="12" w:color="EFEEE6"/>
+        </w:pBdr>
+        <w:shd w:val="clear" w:color="auto" w:fill="E8E7DD"/>
+        <w:tabs>
+          <w:tab w:val="left" w:pos="916"/>
+          <w:tab w:val="left" w:pos="1832"/>
+          <w:tab w:val="left" w:pos="2748"/>
+          <w:tab w:val="left" w:pos="3664"/>
+          <w:tab w:val="left" w:pos="4580"/>
+          <w:tab w:val="left" w:pos="5496"/>
+          <w:tab w:val="left" w:pos="6412"/>
+          <w:tab w:val="left" w:pos="7328"/>
+          <w:tab w:val="left" w:pos="8244"/>
+          <w:tab w:val="left" w:pos="9160"/>
+          <w:tab w:val="left" w:pos="10076"/>
+          <w:tab w:val="left" w:pos="10992"/>
+          <w:tab w:val="left" w:pos="11908"/>
+          <w:tab w:val="left" w:pos="12824"/>
+          <w:tab w:val="left" w:pos="13740"/>
+          <w:tab w:val="left" w:pos="14656"/>
+        </w:tabs>
+        <w:spacing w:after="0" w:line="270" w:lineRule="atLeast"/>
+        <w:ind w:left="284"/>
+        <w:rPr>
+          <w:rFonts w:ascii="Inter" w:eastAsia="Times New Roman" w:hAnsi="Inter" w:cs="Courier New"/>
+          <w:b/>
+          <w:bCs/>
+          <w:color w:val="525252" w:themeColor="accent3" w:themeShade="80"/>
+          <w:sz w:val="20"/>
+          <w:szCs w:val="20"/>
+          <w:lang w:eastAsia="en-IN"/>
+        </w:rPr>
+      </w:pPr>
+      <w:r>
+        <w:rPr>
+          <w:rFonts w:ascii="Inter" w:eastAsia="Times New Roman" w:hAnsi="Inter" w:cs="Courier New"/>
+          <w:b/>
+          <w:bCs/>
+          <w:color w:val="525252" w:themeColor="accent3" w:themeShade="80"/>
+          <w:sz w:val="20"/>
+          <w:szCs w:val="20"/>
+          <w:lang w:eastAsia="en-IN"/>
+        </w:rPr>
+        <w:t>Set up text editor for git:</w:t>
+      </w:r>
+    </w:p>
+    <w:p>
+      <w:pPr>
+        <w:pBdr>
+          <w:top w:val="single" w:sz="6" w:space="12" w:color="EFEEE6"/>
+          <w:left w:val="single" w:sz="6" w:space="12" w:color="EFEEE6"/>
+          <w:bottom w:val="single" w:sz="6" w:space="12" w:color="EFEEE6"/>
+          <w:right w:val="single" w:sz="6" w:space="12" w:color="EFEEE6"/>
+        </w:pBdr>
+        <w:shd w:val="clear" w:color="auto" w:fill="E8E7DD"/>
+        <w:tabs>
+          <w:tab w:val="left" w:pos="916"/>
+          <w:tab w:val="left" w:pos="1832"/>
+          <w:tab w:val="left" w:pos="2748"/>
+          <w:tab w:val="left" w:pos="3664"/>
+          <w:tab w:val="left" w:pos="4580"/>
+          <w:tab w:val="left" w:pos="5496"/>
+          <w:tab w:val="left" w:pos="6412"/>
+          <w:tab w:val="left" w:pos="7328"/>
+          <w:tab w:val="left" w:pos="8244"/>
+          <w:tab w:val="left" w:pos="9160"/>
+          <w:tab w:val="left" w:pos="10076"/>
+          <w:tab w:val="left" w:pos="10992"/>
+          <w:tab w:val="left" w:pos="11908"/>
+          <w:tab w:val="left" w:pos="12824"/>
+          <w:tab w:val="left" w:pos="13740"/>
+          <w:tab w:val="left" w:pos="14656"/>
+        </w:tabs>
+        <w:spacing w:after="0" w:line="270" w:lineRule="atLeast"/>
+        <w:ind w:left="284"/>
+        <w:rPr>
+          <w:rFonts w:ascii="Courier New" w:eastAsia="Times New Roman" w:hAnsi="Courier New" w:cs="Courier New"/>
+          <w:b/>
+          <w:bCs/>
+          <w:color w:val="002060"/>
+          <w:sz w:val="28"/>
+          <w:szCs w:val="28"/>
+          <w:lang w:eastAsia="en-IN"/>
+        </w:rPr>
+      </w:pPr>
+      <w:r>
+        <w:rPr>
+          <w:rFonts w:ascii="Courier New" w:eastAsia="Times New Roman" w:hAnsi="Courier New" w:cs="Courier New"/>
+          <w:b/>
+          <w:bCs/>
+          <w:color w:val="002060"/>
+          <w:sz w:val="28"/>
+          <w:szCs w:val="28"/>
+          <w:lang w:eastAsia="en-IN"/>
+        </w:rPr>
+        <w:t xml:space="preserve">$ git config </w:t>
+      </w:r>
+      <w:r>
+        <w:rPr>
+          <w:rFonts w:ascii="Courier New" w:eastAsia="Times New Roman" w:hAnsi="Courier New" w:cs="Courier New"/>
+          <w:b/>
+          <w:bCs/>
+          <w:color w:val="002060"/>
+          <w:sz w:val="28"/>
+          <w:szCs w:val="28"/>
+          <w:lang w:eastAsia="en-IN"/>
+        </w:rPr>
         <w:t>--global core.editor &lt;editor-name&gt;</w:t>
+      </w:r>
+    </w:p>
+    <w:p>
+      <w:pPr>
+        <w:pBdr>
+          <w:top w:val="single" w:sz="6" w:space="12" w:color="EFEEE6"/>
+          <w:left w:val="single" w:sz="6" w:space="12" w:color="EFEEE6"/>
+          <w:bottom w:val="single" w:sz="6" w:space="12" w:color="EFEEE6"/>
+          <w:right w:val="single" w:sz="6" w:space="12" w:color="EFEEE6"/>
+        </w:pBdr>
+        <w:shd w:val="clear" w:color="auto" w:fill="E8E7DD"/>
+        <w:tabs>
+          <w:tab w:val="left" w:pos="916"/>
+          <w:tab w:val="left" w:pos="1832"/>
+          <w:tab w:val="left" w:pos="2748"/>
+          <w:tab w:val="left" w:pos="3664"/>
+          <w:tab w:val="left" w:pos="4580"/>
+          <w:tab w:val="left" w:pos="5496"/>
+          <w:tab w:val="left" w:pos="6412"/>
+          <w:tab w:val="left" w:pos="7328"/>
+          <w:tab w:val="left" w:pos="8244"/>
+          <w:tab w:val="left" w:pos="9160"/>
+          <w:tab w:val="left" w:pos="10076"/>
+          <w:tab w:val="left" w:pos="10992"/>
+          <w:tab w:val="left" w:pos="11908"/>
+          <w:tab w:val="left" w:pos="12824"/>
+          <w:tab w:val="left" w:pos="13740"/>
+          <w:tab w:val="left" w:pos="14656"/>
+        </w:tabs>
+        <w:spacing w:after="0" w:line="270" w:lineRule="atLeast"/>
+        <w:ind w:left="284"/>
+        <w:rPr>
+          <w:rFonts w:ascii="Courier New" w:eastAsia="Times New Roman" w:hAnsi="Courier New" w:cs="Courier New"/>
+          <w:b/>
+          <w:bCs/>
+          <w:color w:val="002060"/>
+          <w:sz w:val="28"/>
+          <w:szCs w:val="28"/>
+          <w:lang w:eastAsia="en-IN"/>
+        </w:rPr>
+      </w:pPr>
+    </w:p>
+    <w:p>
+      <w:pPr>
+        <w:pBdr>
+          <w:top w:val="single" w:sz="6" w:space="12" w:color="EFEEE6"/>
+          <w:left w:val="single" w:sz="6" w:space="12" w:color="EFEEE6"/>
+          <w:bottom w:val="single" w:sz="6" w:space="12" w:color="EFEEE6"/>
+          <w:right w:val="single" w:sz="6" w:space="12" w:color="EFEEE6"/>
+        </w:pBdr>
+        <w:shd w:val="clear" w:color="auto" w:fill="E8E7DD"/>
+        <w:tabs>
+          <w:tab w:val="left" w:pos="916"/>
+          <w:tab w:val="left" w:pos="1832"/>
+          <w:tab w:val="left" w:pos="2748"/>
+          <w:tab w:val="left" w:pos="3664"/>
+          <w:tab w:val="left" w:pos="4580"/>
+          <w:tab w:val="left" w:pos="5496"/>
+          <w:tab w:val="left" w:pos="6412"/>
+          <w:tab w:val="left" w:pos="7328"/>
+          <w:tab w:val="left" w:pos="8244"/>
+          <w:tab w:val="left" w:pos="9160"/>
+          <w:tab w:val="left" w:pos="10076"/>
+          <w:tab w:val="left" w:pos="10992"/>
+          <w:tab w:val="left" w:pos="11908"/>
+          <w:tab w:val="left" w:pos="12824"/>
+          <w:tab w:val="left" w:pos="13740"/>
+          <w:tab w:val="left" w:pos="14656"/>
+        </w:tabs>
+        <w:spacing w:after="0" w:line="270" w:lineRule="atLeast"/>
+        <w:ind w:left="284"/>
+        <w:rPr>
+          <w:rFonts w:ascii="Inter" w:eastAsia="Times New Roman" w:hAnsi="Inter" w:cs="Courier New"/>
+          <w:b/>
+          <w:bCs/>
+          <w:color w:val="525252" w:themeColor="accent3" w:themeShade="80"/>
+          <w:sz w:val="20"/>
+          <w:szCs w:val="20"/>
+          <w:lang w:eastAsia="en-IN"/>
+        </w:rPr>
+      </w:pPr>
+      <w:r>
+        <w:rPr>
+          <w:rFonts w:ascii="Inter" w:eastAsia="Times New Roman" w:hAnsi="Inter" w:cs="Courier New"/>
+          <w:b/>
+          <w:bCs/>
+          <w:color w:val="525252" w:themeColor="accent3" w:themeShade="80"/>
+          <w:sz w:val="20"/>
+          <w:szCs w:val="20"/>
+          <w:lang w:eastAsia="en-IN"/>
+        </w:rPr>
+        <w:t>You can also check what Git thinks a specific key’s value is by typing:</w:t>
       </w:r>
     </w:p>
     <w:p>
@@ -3768,6 +4224,110 @@
         <w:spacing w:after="0" w:line="270" w:lineRule="atLeast"/>
         <w:ind w:left="284"/>
         <w:rPr>
+          <w:rFonts w:ascii="Inter" w:eastAsia="Times New Roman" w:hAnsi="Inter" w:cs="Courier New"/>
+          <w:b/>
+          <w:bCs/>
+          <w:color w:val="525252" w:themeColor="accent3" w:themeShade="80"/>
+          <w:sz w:val="20"/>
+          <w:szCs w:val="20"/>
+          <w:lang w:eastAsia="en-IN"/>
+        </w:rPr>
+      </w:pPr>
+      <w:r>
+        <w:rPr>
+          <w:rFonts w:ascii="Inter" w:eastAsia="Times New Roman" w:hAnsi="Inter" w:cs="Courier New"/>
+          <w:b/>
+          <w:bCs/>
+          <w:color w:val="525252" w:themeColor="accent3" w:themeShade="80"/>
+          <w:sz w:val="20"/>
+          <w:szCs w:val="20"/>
+          <w:lang w:eastAsia="en-IN"/>
+        </w:rPr>
+        <w:t xml:space="preserve">If you ever need help while using Git, there are three equivalent ways to get the comprehensive manual </w:t>
+      </w:r>
+    </w:p>
+    <w:p>
+      <w:pPr>
+        <w:pBdr>
+          <w:top w:val="single" w:sz="6" w:space="12" w:color="EFEEE6"/>
+          <w:left w:val="single" w:sz="6" w:space="12" w:color="EFEEE6"/>
+          <w:bottom w:val="single" w:sz="6" w:space="12" w:color="EFEEE6"/>
+          <w:right w:val="single" w:sz="6" w:space="12" w:color="EFEEE6"/>
+        </w:pBdr>
+        <w:shd w:val="clear" w:color="auto" w:fill="E8E7DD"/>
+        <w:tabs>
+          <w:tab w:val="left" w:pos="916"/>
+          <w:tab w:val="left" w:pos="1832"/>
+          <w:tab w:val="left" w:pos="2748"/>
+          <w:tab w:val="left" w:pos="3664"/>
+          <w:tab w:val="left" w:pos="4580"/>
+          <w:tab w:val="left" w:pos="5496"/>
+          <w:tab w:val="left" w:pos="6412"/>
+          <w:tab w:val="left" w:pos="7328"/>
+          <w:tab w:val="left" w:pos="8244"/>
+          <w:tab w:val="left" w:pos="9160"/>
+          <w:tab w:val="left" w:pos="10076"/>
+          <w:tab w:val="left" w:pos="10992"/>
+          <w:tab w:val="left" w:pos="11908"/>
+          <w:tab w:val="left" w:pos="12824"/>
+          <w:tab w:val="left" w:pos="13740"/>
+          <w:tab w:val="left" w:pos="14656"/>
+        </w:tabs>
+        <w:spacing w:after="0" w:line="270" w:lineRule="atLeast"/>
+        <w:ind w:left="284"/>
+        <w:rPr>
+          <w:rFonts w:ascii="Courier New" w:eastAsia="Times New Roman" w:hAnsi="Courier New" w:cs="Courier New"/>
+          <w:b/>
+          <w:bCs/>
+          <w:color w:val="002060"/>
+          <w:sz w:val="28"/>
+          <w:szCs w:val="28"/>
+          <w:lang w:eastAsia="en-IN"/>
+        </w:rPr>
+      </w:pPr>
+      <w:r>
+        <w:rPr>
+          <w:rFonts w:ascii="Inter" w:eastAsia="Times New Roman" w:hAnsi="Inter" w:cs="Courier New"/>
+          <w:b/>
+          <w:bCs/>
+          <w:color w:val="525252" w:themeColor="accent3" w:themeShade="80"/>
+          <w:sz w:val="20"/>
+          <w:szCs w:val="20"/>
+          <w:lang w:eastAsia="en-IN"/>
+        </w:rPr>
+        <w:t>page (manpage) help for any of the Git commands:</w:t>
+      </w:r>
+    </w:p>
+    <w:p>
+      <w:pPr>
+        <w:pBdr>
+          <w:top w:val="single" w:sz="6" w:space="12" w:color="EFEEE6"/>
+          <w:left w:val="single" w:sz="6" w:space="12" w:color="EFEEE6"/>
+          <w:bottom w:val="single" w:sz="6" w:space="12" w:color="EFEEE6"/>
+          <w:right w:val="single" w:sz="6" w:space="12" w:color="EFEEE6"/>
+        </w:pBdr>
+        <w:shd w:val="clear" w:color="auto" w:fill="E8E7DD"/>
+        <w:tabs>
+          <w:tab w:val="left" w:pos="916"/>
+          <w:tab w:val="left" w:pos="1832"/>
+          <w:tab w:val="left" w:pos="2748"/>
+          <w:tab w:val="left" w:pos="3664"/>
+          <w:tab w:val="left" w:pos="4580"/>
+          <w:tab w:val="left" w:pos="5496"/>
+          <w:tab w:val="left" w:pos="6412"/>
+          <w:tab w:val="left" w:pos="7328"/>
+          <w:tab w:val="left" w:pos="8244"/>
+          <w:tab w:val="left" w:pos="9160"/>
+          <w:tab w:val="left" w:pos="10076"/>
+          <w:tab w:val="left" w:pos="10992"/>
+          <w:tab w:val="left" w:pos="11908"/>
+          <w:tab w:val="left" w:pos="12824"/>
+          <w:tab w:val="left" w:pos="13740"/>
+          <w:tab w:val="left" w:pos="14656"/>
+        </w:tabs>
+        <w:spacing w:after="0" w:line="270" w:lineRule="atLeast"/>
+        <w:ind w:left="284"/>
+        <w:rPr>
           <w:rFonts w:ascii="Courier New" w:eastAsia="Times New Roman" w:hAnsi="Courier New" w:cs="Courier New"/>
           <w:b/>
           <w:bCs/>
@@ -4049,6 +4609,132 @@
     </w:p>
     <w:p>
       <w:pPr>
+        <w:pBdr>
+          <w:top w:val="single" w:sz="6" w:space="12" w:color="EFEEE6"/>
+          <w:left w:val="single" w:sz="6" w:space="12" w:color="EFEEE6"/>
+          <w:bottom w:val="single" w:sz="6" w:space="12" w:color="EFEEE6"/>
+          <w:right w:val="single" w:sz="6" w:space="12" w:color="EFEEE6"/>
+        </w:pBdr>
+        <w:shd w:val="clear" w:color="auto" w:fill="E8E7DD"/>
+        <w:tabs>
+          <w:tab w:val="left" w:pos="916"/>
+          <w:tab w:val="left" w:pos="1832"/>
+          <w:tab w:val="left" w:pos="2748"/>
+          <w:tab w:val="left" w:pos="3664"/>
+          <w:tab w:val="left" w:pos="4580"/>
+          <w:tab w:val="left" w:pos="5496"/>
+          <w:tab w:val="left" w:pos="6412"/>
+          <w:tab w:val="left" w:pos="7328"/>
+          <w:tab w:val="left" w:pos="8244"/>
+          <w:tab w:val="left" w:pos="9160"/>
+          <w:tab w:val="left" w:pos="10076"/>
+          <w:tab w:val="left" w:pos="10992"/>
+          <w:tab w:val="left" w:pos="11908"/>
+          <w:tab w:val="left" w:pos="12824"/>
+          <w:tab w:val="left" w:pos="13740"/>
+          <w:tab w:val="left" w:pos="14656"/>
+        </w:tabs>
+        <w:spacing w:after="0" w:line="270" w:lineRule="atLeast"/>
+        <w:ind w:left="284"/>
+        <w:rPr>
+          <w:rFonts w:ascii="Courier New" w:eastAsia="Times New Roman" w:hAnsi="Courier New" w:cs="Courier New"/>
+          <w:b/>
+          <w:bCs/>
+          <w:color w:val="002060"/>
+          <w:sz w:val="28"/>
+          <w:szCs w:val="28"/>
+          <w:lang w:eastAsia="en-IN"/>
+        </w:rPr>
+      </w:pPr>
+      <w:r>
+        <w:rPr>
+          <w:rFonts w:ascii="Inter" w:eastAsia="Times New Roman" w:hAnsi="Inter" w:cs="Courier New"/>
+          <w:b/>
+          <w:bCs/>
+          <w:color w:val="525252" w:themeColor="accent3" w:themeShade="80"/>
+          <w:sz w:val="20"/>
+          <w:szCs w:val="20"/>
+          <w:lang w:eastAsia="en-IN"/>
+        </w:rPr>
+        <w:t>Creating a git repository:</w:t>
+      </w:r>
+    </w:p>
+    <w:p>
+      <w:pPr>
+        <w:pBdr>
+          <w:top w:val="single" w:sz="6" w:space="12" w:color="EFEEE6"/>
+          <w:left w:val="single" w:sz="6" w:space="12" w:color="EFEEE6"/>
+          <w:bottom w:val="single" w:sz="6" w:space="12" w:color="EFEEE6"/>
+          <w:right w:val="single" w:sz="6" w:space="12" w:color="EFEEE6"/>
+        </w:pBdr>
+        <w:shd w:val="clear" w:color="auto" w:fill="E8E7DD"/>
+        <w:tabs>
+          <w:tab w:val="left" w:pos="916"/>
+          <w:tab w:val="left" w:pos="1832"/>
+          <w:tab w:val="left" w:pos="2748"/>
+          <w:tab w:val="left" w:pos="3664"/>
+          <w:tab w:val="left" w:pos="4580"/>
+          <w:tab w:val="left" w:pos="5496"/>
+          <w:tab w:val="left" w:pos="6412"/>
+          <w:tab w:val="left" w:pos="7328"/>
+          <w:tab w:val="left" w:pos="8244"/>
+          <w:tab w:val="left" w:pos="9160"/>
+          <w:tab w:val="left" w:pos="10076"/>
+          <w:tab w:val="left" w:pos="10992"/>
+          <w:tab w:val="left" w:pos="11908"/>
+          <w:tab w:val="left" w:pos="12824"/>
+          <w:tab w:val="left" w:pos="13740"/>
+          <w:tab w:val="left" w:pos="14656"/>
+        </w:tabs>
+        <w:spacing w:after="0" w:line="270" w:lineRule="atLeast"/>
+        <w:ind w:left="284"/>
+        <w:rPr>
+          <w:rFonts w:ascii="Courier New" w:eastAsia="Times New Roman" w:hAnsi="Courier New" w:cs="Courier New"/>
+          <w:b/>
+          <w:bCs/>
+          <w:color w:val="002060"/>
+          <w:sz w:val="28"/>
+          <w:szCs w:val="28"/>
+          <w:lang w:eastAsia="en-IN"/>
+        </w:rPr>
+      </w:pPr>
+      <w:r>
+        <w:rPr>
+          <w:rFonts w:ascii="Courier New" w:eastAsia="Times New Roman" w:hAnsi="Courier New" w:cs="Courier New"/>
+          <w:b/>
+          <w:bCs/>
+          <w:color w:val="002060"/>
+          <w:sz w:val="28"/>
+          <w:szCs w:val="28"/>
+          <w:lang w:eastAsia="en-IN"/>
+        </w:rPr>
+        <w:t>$</w:t>
+      </w:r>
+      <w:r>
+        <w:rPr>
+          <w:rFonts w:ascii="Courier New" w:eastAsia="Times New Roman" w:hAnsi="Courier New" w:cs="Courier New"/>
+          <w:b/>
+          <w:bCs/>
+          <w:color w:val="002060"/>
+          <w:sz w:val="28"/>
+          <w:szCs w:val="28"/>
+          <w:lang w:eastAsia="en-IN"/>
+        </w:rPr>
+        <w:t xml:space="preserve"> git init</w:t>
+      </w:r>
+    </w:p>
+    <w:p>
+      <w:pPr>
+        <w:rPr>
+          <w:rFonts w:ascii="Inter Medium" w:hAnsi="Inter Medium"/>
+          <w:color w:val="002060"/>
+          <w:sz w:val="36"/>
+          <w:szCs w:val="36"/>
+        </w:rPr>
+      </w:pPr>
+    </w:p>
+    <w:p>
+      <w:pPr>
         <w:pStyle w:val="ListParagraph"/>
         <w:numPr>
           <w:ilvl w:val="1"/>
@@ -4133,6 +4819,172 @@
           </wp:inline>
         </w:drawing>
       </w:r>
+    </w:p>
+    <w:p>
+      <w:pPr>
+        <w:pBdr>
+          <w:top w:val="single" w:sz="6" w:space="12" w:color="EFEEE6"/>
+          <w:left w:val="single" w:sz="6" w:space="12" w:color="EFEEE6"/>
+          <w:bottom w:val="single" w:sz="6" w:space="12" w:color="EFEEE6"/>
+          <w:right w:val="single" w:sz="6" w:space="12" w:color="EFEEE6"/>
+        </w:pBdr>
+        <w:shd w:val="clear" w:color="auto" w:fill="E8E7DD"/>
+        <w:tabs>
+          <w:tab w:val="left" w:pos="916"/>
+          <w:tab w:val="left" w:pos="1832"/>
+          <w:tab w:val="left" w:pos="2748"/>
+          <w:tab w:val="left" w:pos="3664"/>
+          <w:tab w:val="left" w:pos="4580"/>
+          <w:tab w:val="left" w:pos="5496"/>
+          <w:tab w:val="left" w:pos="6412"/>
+          <w:tab w:val="left" w:pos="7328"/>
+          <w:tab w:val="left" w:pos="8244"/>
+          <w:tab w:val="left" w:pos="9160"/>
+          <w:tab w:val="left" w:pos="10076"/>
+          <w:tab w:val="left" w:pos="10992"/>
+          <w:tab w:val="left" w:pos="11908"/>
+          <w:tab w:val="left" w:pos="12824"/>
+          <w:tab w:val="left" w:pos="13740"/>
+          <w:tab w:val="left" w:pos="14656"/>
+        </w:tabs>
+        <w:spacing w:after="0" w:line="270" w:lineRule="atLeast"/>
+        <w:ind w:left="284"/>
+        <w:rPr>
+          <w:rFonts w:ascii="Inter" w:eastAsia="Times New Roman" w:hAnsi="Inter" w:cs="Courier New"/>
+          <w:b/>
+          <w:bCs/>
+          <w:color w:val="525252" w:themeColor="accent3" w:themeShade="80"/>
+          <w:sz w:val="20"/>
+          <w:szCs w:val="20"/>
+          <w:lang w:eastAsia="en-IN"/>
+        </w:rPr>
+      </w:pPr>
+      <w:r>
+        <w:rPr>
+          <w:rFonts w:ascii="Inter" w:eastAsia="Times New Roman" w:hAnsi="Inter" w:cs="Courier New"/>
+          <w:b/>
+          <w:bCs/>
+          <w:color w:val="525252" w:themeColor="accent3" w:themeShade="80"/>
+          <w:sz w:val="20"/>
+          <w:szCs w:val="20"/>
+          <w:lang w:eastAsia="en-IN"/>
+        </w:rPr>
+        <w:t>Cloning an existing repository:</w:t>
+      </w:r>
+    </w:p>
+    <w:p>
+      <w:pPr>
+        <w:pBdr>
+          <w:top w:val="single" w:sz="6" w:space="12" w:color="EFEEE6"/>
+          <w:left w:val="single" w:sz="6" w:space="12" w:color="EFEEE6"/>
+          <w:bottom w:val="single" w:sz="6" w:space="12" w:color="EFEEE6"/>
+          <w:right w:val="single" w:sz="6" w:space="12" w:color="EFEEE6"/>
+        </w:pBdr>
+        <w:shd w:val="clear" w:color="auto" w:fill="E8E7DD"/>
+        <w:tabs>
+          <w:tab w:val="left" w:pos="916"/>
+          <w:tab w:val="left" w:pos="1832"/>
+          <w:tab w:val="left" w:pos="2748"/>
+          <w:tab w:val="left" w:pos="3664"/>
+          <w:tab w:val="left" w:pos="4580"/>
+          <w:tab w:val="left" w:pos="5496"/>
+          <w:tab w:val="left" w:pos="6412"/>
+          <w:tab w:val="left" w:pos="7328"/>
+          <w:tab w:val="left" w:pos="8244"/>
+          <w:tab w:val="left" w:pos="9160"/>
+          <w:tab w:val="left" w:pos="10076"/>
+          <w:tab w:val="left" w:pos="10992"/>
+          <w:tab w:val="left" w:pos="11908"/>
+          <w:tab w:val="left" w:pos="12824"/>
+          <w:tab w:val="left" w:pos="13740"/>
+          <w:tab w:val="left" w:pos="14656"/>
+        </w:tabs>
+        <w:spacing w:after="0" w:line="270" w:lineRule="atLeast"/>
+        <w:ind w:left="284"/>
+        <w:rPr>
+          <w:rFonts w:ascii="Courier New" w:eastAsia="Times New Roman" w:hAnsi="Courier New" w:cs="Courier New"/>
+          <w:b/>
+          <w:bCs/>
+          <w:color w:val="002060"/>
+          <w:sz w:val="28"/>
+          <w:szCs w:val="28"/>
+          <w:lang w:eastAsia="en-IN"/>
+        </w:rPr>
+      </w:pPr>
+      <w:r>
+        <w:rPr>
+          <w:rFonts w:ascii="Courier New" w:eastAsia="Times New Roman" w:hAnsi="Courier New" w:cs="Courier New"/>
+          <w:b/>
+          <w:bCs/>
+          <w:color w:val="002060"/>
+          <w:sz w:val="28"/>
+          <w:szCs w:val="28"/>
+          <w:lang w:eastAsia="en-IN"/>
+        </w:rPr>
+        <w:t>$ git clone &lt;url&gt;</w:t>
+      </w:r>
+    </w:p>
+    <w:p>
+      <w:pPr>
+        <w:pBdr>
+          <w:top w:val="single" w:sz="6" w:space="12" w:color="EFEEE6"/>
+          <w:left w:val="single" w:sz="6" w:space="12" w:color="EFEEE6"/>
+          <w:bottom w:val="single" w:sz="6" w:space="12" w:color="EFEEE6"/>
+          <w:right w:val="single" w:sz="6" w:space="12" w:color="EFEEE6"/>
+        </w:pBdr>
+        <w:shd w:val="clear" w:color="auto" w:fill="E8E7DD"/>
+        <w:tabs>
+          <w:tab w:val="left" w:pos="916"/>
+          <w:tab w:val="left" w:pos="1832"/>
+          <w:tab w:val="left" w:pos="2748"/>
+          <w:tab w:val="left" w:pos="3664"/>
+          <w:tab w:val="left" w:pos="4580"/>
+          <w:tab w:val="left" w:pos="5496"/>
+          <w:tab w:val="left" w:pos="6412"/>
+          <w:tab w:val="left" w:pos="7328"/>
+          <w:tab w:val="left" w:pos="8244"/>
+          <w:tab w:val="left" w:pos="9160"/>
+          <w:tab w:val="left" w:pos="10076"/>
+          <w:tab w:val="left" w:pos="10992"/>
+          <w:tab w:val="left" w:pos="11908"/>
+          <w:tab w:val="left" w:pos="12824"/>
+          <w:tab w:val="left" w:pos="13740"/>
+          <w:tab w:val="left" w:pos="14656"/>
+        </w:tabs>
+        <w:spacing w:after="0" w:line="270" w:lineRule="atLeast"/>
+        <w:ind w:left="284"/>
+        <w:rPr>
+          <w:rFonts w:ascii="Courier New" w:eastAsia="Times New Roman" w:hAnsi="Courier New" w:cs="Courier New"/>
+          <w:b/>
+          <w:bCs/>
+          <w:color w:val="002060"/>
+          <w:sz w:val="28"/>
+          <w:szCs w:val="28"/>
+          <w:lang w:eastAsia="en-IN"/>
+        </w:rPr>
+      </w:pPr>
+      <w:r>
+        <w:rPr>
+          <w:rFonts w:ascii="Courier New" w:eastAsia="Times New Roman" w:hAnsi="Courier New" w:cs="Courier New"/>
+          <w:b/>
+          <w:bCs/>
+          <w:color w:val="002060"/>
+          <w:sz w:val="28"/>
+          <w:szCs w:val="28"/>
+          <w:lang w:eastAsia="en-IN"/>
+        </w:rPr>
+        <w:t>$ git clone &lt;url&gt; &lt;filename&gt;</w:t>
+      </w:r>
+    </w:p>
+    <w:p>
+      <w:pPr>
+        <w:rPr>
+          <w:rFonts w:ascii="Inter Medium" w:hAnsi="Inter Medium"/>
+          <w:color w:val="002060"/>
+          <w:sz w:val="36"/>
+          <w:szCs w:val="36"/>
+        </w:rPr>
+      </w:pPr>
     </w:p>
     <w:p>
       <w:pPr>
@@ -9798,7 +10650,7 @@
 </file>
 
 <file path=customXml/itemProps1.xml><?xml version="1.0" encoding="utf-8"?>
-<ds:datastoreItem xmlns:ds="http://schemas.openxmlformats.org/officeDocument/2006/customXml" ds:itemID="{0B1C2B0F-DE73-4A93-B0EB-C33C4D0ECCC4}">
+<ds:datastoreItem xmlns:ds="http://schemas.openxmlformats.org/officeDocument/2006/customXml" ds:itemID="{5D3C5ADC-6D57-441E-B834-F6143112C842}">
   <ds:schemaRefs>
     <ds:schemaRef ds:uri="http://schemas.openxmlformats.org/officeDocument/2006/bibliography"/>
   </ds:schemaRefs>

</xml_diff>